<commit_message>
updated footer on home page to fix spacing, changed content containers to add some color
</commit_message>
<xml_diff>
--- a/bioSite.docx
+++ b/bioSite.docx
@@ -21,11 +21,9 @@
       <w:pPr>
         <w:jc w:val="center"/>
       </w:pPr>
-      <w:proofErr w:type="spellStart"/>
       <w:r>
         <w:t>bioSite</w:t>
       </w:r>
-      <w:proofErr w:type="spellEnd"/>
     </w:p>
     <w:p/>
     <w:p>
@@ -833,8 +831,8 @@
           <w:noProof/>
         </w:rPr>
         <w:drawing>
-          <wp:inline distT="0" distB="0" distL="0" distR="0" wp14:anchorId="57292B5B" wp14:editId="3EF06F22">
-            <wp:extent cx="4400964" cy="3028014"/>
+          <wp:inline distT="0" distB="0" distL="0" distR="0" wp14:anchorId="57292B5B" wp14:editId="5A6819BD">
+            <wp:extent cx="6721274" cy="4624466"/>
             <wp:effectExtent l="0" t="0" r="0" b="0"/>
             <wp:docPr id="1651006922" name="Picture 1"/>
             <wp:cNvGraphicFramePr>
@@ -856,7 +854,7 @@
                   <pic:spPr>
                     <a:xfrm>
                       <a:off x="0" y="0"/>
-                      <a:ext cx="4801731" cy="3303755"/>
+                      <a:ext cx="7387727" cy="5083008"/>
                     </a:xfrm>
                     <a:prstGeom prst="rect">
                       <a:avLst/>
@@ -951,6 +949,18 @@
       </w:r>
     </w:p>
     <w:p>
+      <w:pPr>
+        <w:pStyle w:val="ListParagraph"/>
+        <w:numPr>
+          <w:ilvl w:val="0"/>
+          <w:numId w:val="17"/>
+        </w:numPr>
+      </w:pPr>
+      <w:r>
+        <w:t>Content Container Color: #CCA59D</w:t>
+      </w:r>
+    </w:p>
+    <w:p>
       <w:r>
         <w:rPr>
           <w:b/>
@@ -1078,6 +1088,7 @@
         </w:numPr>
       </w:pPr>
       <w:r>
+        <w:lastRenderedPageBreak/>
         <w:t>Letter</w:t>
       </w:r>
       <w:r>
@@ -1207,7 +1218,6 @@
         </w:numPr>
       </w:pPr>
       <w:r>
-        <w:lastRenderedPageBreak/>
         <w:t>Unordered</w:t>
       </w:r>
       <w:r>
@@ -1218,13 +1228,8 @@
         <w:t xml:space="preserve"> </w:t>
       </w:r>
       <w:r>
-        <w:t xml:space="preserve">Lists: list-style-type: </w:t>
-      </w:r>
-      <w:proofErr w:type="gramStart"/>
-      <w:r>
-        <w:t>circle;</w:t>
-      </w:r>
-      <w:proofErr w:type="gramEnd"/>
+        <w:t>Lists: list-style-type: circle;</w:t>
+      </w:r>
     </w:p>
     <w:p>
       <w:pPr>
@@ -1462,13 +1467,8 @@
         <w:t xml:space="preserve">Unordered List: </w:t>
       </w:r>
       <w:r>
-        <w:t>list-style-type: </w:t>
-      </w:r>
-      <w:proofErr w:type="gramStart"/>
-      <w:r>
-        <w:t>circle;</w:t>
-      </w:r>
-      <w:proofErr w:type="gramEnd"/>
+        <w:t>list-style-type: circle;</w:t>
+      </w:r>
     </w:p>
     <w:p/>
     <w:p>
@@ -1484,24 +1484,11 @@
           <w:numId w:val="6"/>
         </w:numPr>
       </w:pPr>
-      <w:proofErr w:type="spellStart"/>
-      <w:r>
-        <w:t>hr</w:t>
-      </w:r>
-      <w:proofErr w:type="spellEnd"/>
-      <w:r>
-        <w:t xml:space="preserve">: </w:t>
-      </w:r>
-      <w:r>
-        <w:t xml:space="preserve"> height: </w:t>
-      </w:r>
-      <w:proofErr w:type="gramStart"/>
-      <w:r>
-        <w:t>4px;</w:t>
-      </w:r>
-      <w:proofErr w:type="gramEnd"/>
-      <w:r>
-        <w:t xml:space="preserve">  </w:t>
+      <w:r>
+        <w:t xml:space="preserve">hr: </w:t>
+      </w:r>
+      <w:r>
+        <w:t xml:space="preserve"> height: 4px;  </w:t>
       </w:r>
     </w:p>
     <w:p>
@@ -1518,16 +1505,11 @@
       <w:r>
         <w:t>#</w:t>
       </w:r>
-      <w:proofErr w:type="gramStart"/>
       <w:r>
         <w:t>CCA59D</w:t>
       </w:r>
       <w:r>
-        <w:t>;</w:t>
-      </w:r>
-      <w:proofErr w:type="gramEnd"/>
-      <w:r>
-        <w:t xml:space="preserve">  </w:t>
+        <w:t xml:space="preserve">;  </w:t>
       </w:r>
     </w:p>
     <w:p/>
@@ -1545,13 +1527,8 @@
         </w:numPr>
       </w:pPr>
       <w:r>
-        <w:t xml:space="preserve">border-radius: </w:t>
-      </w:r>
-      <w:proofErr w:type="gramStart"/>
-      <w:r>
-        <w:t>5px;</w:t>
-      </w:r>
-      <w:proofErr w:type="gramEnd"/>
+        <w:t>border-radius: 5px;</w:t>
+      </w:r>
     </w:p>
     <w:p>
       <w:pPr>
@@ -1562,13 +1539,8 @@
         </w:numPr>
       </w:pPr>
       <w:r>
-        <w:t>border: 1px solid #</w:t>
-      </w:r>
-      <w:proofErr w:type="gramStart"/>
-      <w:r>
-        <w:t>ccc;</w:t>
-      </w:r>
-      <w:proofErr w:type="gramEnd"/>
+        <w:t>border: 1px solid #ccc;</w:t>
+      </w:r>
     </w:p>
     <w:p>
       <w:pPr>

</xml_diff>

<commit_message>
fixed link back to landing page
</commit_message>
<xml_diff>
--- a/bioSite.docx
+++ b/bioSite.docx
@@ -14,7 +14,13 @@
     </w:p>
     <w:p>
       <w:r>
-        <w:t>Module 5 Assignment</w:t>
+        <w:t xml:space="preserve">Module </w:t>
+      </w:r>
+      <w:r>
+        <w:t>7</w:t>
+      </w:r>
+      <w:r>
+        <w:t xml:space="preserve"> Assignment</w:t>
       </w:r>
     </w:p>
     <w:p>
@@ -23,6 +29,24 @@
       </w:pPr>
       <w:r>
         <w:t>bioSite</w:t>
+      </w:r>
+      <w:r>
+        <w:t xml:space="preserve"> Style</w:t>
+      </w:r>
+      <w:r>
+        <w:t xml:space="preserve"> </w:t>
+      </w:r>
+      <w:r>
+        <w:t>Guide</w:t>
+      </w:r>
+    </w:p>
+    <w:p/>
+    <w:p>
+      <w:r>
+        <w:t xml:space="preserve">URL: </w:t>
+      </w:r>
+      <w:r>
+        <w:t>https://paulromer12.github.io/bioSite/</w:t>
       </w:r>
     </w:p>
     <w:p/>
@@ -399,6 +423,7 @@
         <w:ind w:left="720"/>
       </w:pPr>
       <w:r>
+        <w:lastRenderedPageBreak/>
         <w:t xml:space="preserve">Creatively </w:t>
       </w:r>
       <w:r>
@@ -668,7 +693,6 @@
           <w:b/>
           <w:bCs/>
         </w:rPr>
-        <w:lastRenderedPageBreak/>
         <w:t>Wireframe</w:t>
       </w:r>
       <w:r>
@@ -947,6 +971,12 @@
       <w:r>
         <w:t xml:space="preserve">: </w:t>
       </w:r>
+      <w:r>
+        <w:t>#</w:t>
+      </w:r>
+      <w:r>
+        <w:t>CCA49D</w:t>
+      </w:r>
     </w:p>
     <w:p>
       <w:pPr>
@@ -957,7 +987,10 @@
         </w:numPr>
       </w:pPr>
       <w:r>
-        <w:t>Content Container Color: #CCA59D</w:t>
+        <w:t>Content Container Color: #</w:t>
+      </w:r>
+      <w:r>
+        <w:t>FFA491</w:t>
       </w:r>
     </w:p>
     <w:p>
@@ -996,17 +1029,7 @@
         </w:numPr>
       </w:pPr>
       <w:r>
-        <w:t>Type</w:t>
-      </w:r>
-      <w:r>
-        <w:rPr>
-          <w:b/>
-          <w:bCs/>
-        </w:rPr>
-        <w:t xml:space="preserve"> </w:t>
-      </w:r>
-      <w:r>
-        <w:t>Scale:</w:t>
+        <w:t>h1: 36px, bold</w:t>
       </w:r>
     </w:p>
     <w:p>
@@ -1018,7 +1041,10 @@
         </w:numPr>
       </w:pPr>
       <w:r>
-        <w:t>h1: 36px, bold</w:t>
+        <w:t xml:space="preserve">h2: 24px, </w:t>
+      </w:r>
+      <w:r>
+        <w:t>500</w:t>
       </w:r>
     </w:p>
     <w:p>
@@ -1030,7 +1056,7 @@
         </w:numPr>
       </w:pPr>
       <w:r>
-        <w:t>h2: 24px, bold</w:t>
+        <w:t>h3: 18px, bold</w:t>
       </w:r>
     </w:p>
     <w:p>
@@ -1042,7 +1068,7 @@
         </w:numPr>
       </w:pPr>
       <w:r>
-        <w:t>h3: 18px, bold</w:t>
+        <w:t>p: 16px, regular</w:t>
       </w:r>
     </w:p>
     <w:p>
@@ -1054,7 +1080,17 @@
         </w:numPr>
       </w:pPr>
       <w:r>
-        <w:t>p: 16px, regular</w:t>
+        <w:t>Line</w:t>
+      </w:r>
+      <w:r>
+        <w:rPr>
+          <w:b/>
+          <w:bCs/>
+        </w:rPr>
+        <w:t xml:space="preserve"> </w:t>
+      </w:r>
+      <w:r>
+        <w:t xml:space="preserve">Height: 1.5 </w:t>
       </w:r>
     </w:p>
     <w:p>
@@ -1066,7 +1102,7 @@
         </w:numPr>
       </w:pPr>
       <w:r>
-        <w:t>Line</w:t>
+        <w:t>Letter</w:t>
       </w:r>
       <w:r>
         <w:rPr>
@@ -1076,38 +1112,16 @@
         <w:t xml:space="preserve"> </w:t>
       </w:r>
       <w:r>
-        <w:t xml:space="preserve">Height: 1.5 </w:t>
-      </w:r>
-    </w:p>
-    <w:p>
-      <w:pPr>
-        <w:pStyle w:val="ListParagraph"/>
-        <w:numPr>
-          <w:ilvl w:val="0"/>
-          <w:numId w:val="18"/>
-        </w:numPr>
-      </w:pPr>
-      <w:r>
-        <w:lastRenderedPageBreak/>
-        <w:t>Letter</w:t>
-      </w:r>
+        <w:t>Spacing: 0.02em</w:t>
+      </w:r>
+    </w:p>
+    <w:p>
       <w:r>
         <w:rPr>
           <w:b/>
           <w:bCs/>
         </w:rPr>
-        <w:t xml:space="preserve"> </w:t>
-      </w:r>
-      <w:r>
-        <w:t>Spacing: Adjust slightly for headers, e.g., 0.02em.</w:t>
-      </w:r>
-    </w:p>
-    <w:p>
-      <w:r>
-        <w:rPr>
-          <w:b/>
-          <w:bCs/>
-        </w:rPr>
+        <w:lastRenderedPageBreak/>
         <w:t>3. Spacing</w:t>
       </w:r>
     </w:p>
@@ -1124,18 +1138,6 @@
       </w:r>
     </w:p>
     <w:p>
-      <w:pPr>
-        <w:pStyle w:val="ListParagraph"/>
-        <w:numPr>
-          <w:ilvl w:val="0"/>
-          <w:numId w:val="14"/>
-        </w:numPr>
-      </w:pPr>
-      <w:r>
-        <w:t>Use a spacing scale, such as 4px, 8px, 16px, 32px for consistency.</w:t>
-      </w:r>
-    </w:p>
-    <w:p>
       <w:r>
         <w:rPr>
           <w:b/>
@@ -1163,7 +1165,13 @@
         <w:t xml:space="preserve"> </w:t>
       </w:r>
       <w:r>
-        <w:t>Radius: 5px.</w:t>
+        <w:t>Radius: 5</w:t>
+      </w:r>
+      <w:r>
+        <w:t>0</w:t>
+      </w:r>
+      <w:r>
+        <w:t>px.</w:t>
       </w:r>
     </w:p>
     <w:p>
@@ -1175,18 +1183,6 @@
         </w:numPr>
       </w:pPr>
       <w:r>
-        <w:t>Border: 1px solid #ccc.</w:t>
-      </w:r>
-    </w:p>
-    <w:p>
-      <w:pPr>
-        <w:pStyle w:val="ListParagraph"/>
-        <w:numPr>
-          <w:ilvl w:val="0"/>
-          <w:numId w:val="16"/>
-        </w:numPr>
-      </w:pPr>
-      <w:r>
         <w:t>Box</w:t>
       </w:r>
       <w:r>
@@ -1197,38 +1193,7 @@
         <w:t xml:space="preserve"> </w:t>
       </w:r>
       <w:r>
-        <w:t>Shadow: 0 2px 4px #0000001a.</w:t>
-      </w:r>
-    </w:p>
-    <w:p>
-      <w:r>
-        <w:rPr>
-          <w:b/>
-          <w:bCs/>
-        </w:rPr>
-        <w:t>5. Lists</w:t>
-      </w:r>
-    </w:p>
-    <w:p>
-      <w:pPr>
-        <w:pStyle w:val="ListParagraph"/>
-        <w:numPr>
-          <w:ilvl w:val="0"/>
-          <w:numId w:val="15"/>
-        </w:numPr>
-      </w:pPr>
-      <w:r>
-        <w:t>Unordered</w:t>
-      </w:r>
-      <w:r>
-        <w:rPr>
-          <w:b/>
-          <w:bCs/>
-        </w:rPr>
-        <w:t xml:space="preserve"> </w:t>
-      </w:r>
-      <w:r>
-        <w:t>Lists: list-style-type: circle;</w:t>
+        <w:t>Shadow: 0 2px 4px #0000001a</w:t>
       </w:r>
     </w:p>
     <w:p>
@@ -1262,7 +1227,7 @@
         </w:numPr>
       </w:pPr>
       <w:r>
-        <w:t>Height: 4px.</w:t>
+        <w:t>Height: 4px</w:t>
       </w:r>
     </w:p>
     <w:p>
@@ -1274,7 +1239,10 @@
         </w:numPr>
       </w:pPr>
       <w:r>
-        <w:t>Background Color: #CCA59D.</w:t>
+        <w:t>Background Color: #</w:t>
+      </w:r>
+      <w:r>
+        <w:t>CCA49D</w:t>
       </w:r>
     </w:p>
     <w:p>
@@ -1306,20 +1274,24 @@
           <w:ilvl w:val="0"/>
           <w:numId w:val="9"/>
         </w:numPr>
-        <w:rPr>
-          <w:b/>
-          <w:bCs/>
-        </w:rPr>
       </w:pPr>
       <w:r>
         <w:t>Links</w:t>
       </w:r>
       <w:r>
-        <w:rPr>
-          <w:b/>
-          <w:bCs/>
-        </w:rPr>
         <w:t xml:space="preserve">: </w:t>
+      </w:r>
+      <w:r>
+        <w:t>#</w:t>
+      </w:r>
+      <w:r>
+        <w:t>CCA49D</w:t>
+      </w:r>
+      <w:r>
+        <w:t xml:space="preserve"> -&gt; #9</w:t>
+      </w:r>
+      <w:r>
+        <w:t>1ffd4</w:t>
       </w:r>
     </w:p>
     <w:p>
@@ -1329,232 +1301,21 @@
           <w:ilvl w:val="0"/>
           <w:numId w:val="9"/>
         </w:numPr>
-        <w:rPr>
-          <w:b/>
-          <w:bCs/>
-        </w:rPr>
-      </w:pPr>
-    </w:p>
-    <w:p>
-      <w:r>
-        <w:rPr>
-          <w:b/>
-          <w:bCs/>
-        </w:rPr>
-        <w:t>Other Design Tokens</w:t>
-      </w:r>
-    </w:p>
-    <w:p>
-      <w:r>
-        <w:t>Consider defining hover states (e.g., darken the primary color by 10% for links or buttons).</w:t>
-      </w:r>
-    </w:p>
-    <w:p/>
-    <w:p/>
-    <w:p>
-      <w:r>
-        <w:t>Primary Color: #5D8072 Green/Grey</w:t>
-      </w:r>
-    </w:p>
-    <w:p>
-      <w:r>
-        <w:t xml:space="preserve">Font: </w:t>
-      </w:r>
-      <w:r>
-        <w:t>Verdana</w:t>
-      </w:r>
-    </w:p>
-    <w:p>
-      <w:r>
-        <w:t>Header Font Sizes</w:t>
-      </w:r>
-    </w:p>
-    <w:p>
-      <w:pPr>
-        <w:pStyle w:val="ListParagraph"/>
-        <w:numPr>
-          <w:ilvl w:val="0"/>
-          <w:numId w:val="6"/>
-        </w:numPr>
-        <w:tabs>
-          <w:tab w:val="num" w:pos="720"/>
-        </w:tabs>
-      </w:pPr>
-      <w:r>
-        <w:t>h</w:t>
-      </w:r>
-      <w:r>
-        <w:t>1: 36px, bold</w:t>
-      </w:r>
-    </w:p>
-    <w:p>
-      <w:pPr>
-        <w:pStyle w:val="ListParagraph"/>
-        <w:numPr>
-          <w:ilvl w:val="0"/>
-          <w:numId w:val="6"/>
-        </w:numPr>
-        <w:tabs>
-          <w:tab w:val="num" w:pos="720"/>
-        </w:tabs>
-      </w:pPr>
-      <w:r>
-        <w:t>h</w:t>
-      </w:r>
-      <w:r>
-        <w:t>2: 24px, bold</w:t>
-      </w:r>
-    </w:p>
-    <w:p>
-      <w:pPr>
-        <w:pStyle w:val="ListParagraph"/>
-        <w:numPr>
-          <w:ilvl w:val="0"/>
-          <w:numId w:val="6"/>
-        </w:numPr>
-        <w:tabs>
-          <w:tab w:val="num" w:pos="720"/>
-        </w:tabs>
-      </w:pPr>
-      <w:r>
-        <w:t>h</w:t>
-      </w:r>
-      <w:r>
-        <w:t>3: 18px, bold</w:t>
-      </w:r>
-    </w:p>
-    <w:p>
-      <w:pPr>
-        <w:tabs>
-          <w:tab w:val="num" w:pos="720"/>
-        </w:tabs>
-      </w:pPr>
-      <w:r>
-        <w:t>Paragraph</w:t>
-      </w:r>
-    </w:p>
-    <w:p>
-      <w:pPr>
-        <w:pStyle w:val="ListParagraph"/>
-        <w:numPr>
-          <w:ilvl w:val="0"/>
-          <w:numId w:val="6"/>
-        </w:numPr>
-        <w:tabs>
-          <w:tab w:val="num" w:pos="720"/>
-        </w:tabs>
-      </w:pPr>
-      <w:r>
-        <w:t xml:space="preserve">p: </w:t>
-      </w:r>
-      <w:r>
-        <w:t>16px, regular</w:t>
-      </w:r>
-    </w:p>
-    <w:p>
-      <w:pPr>
-        <w:tabs>
-          <w:tab w:val="num" w:pos="720"/>
-        </w:tabs>
-      </w:pPr>
-      <w:r>
-        <w:t>Header and Footer Padding: 20px</w:t>
-      </w:r>
-    </w:p>
-    <w:p/>
-    <w:p>
-      <w:r>
-        <w:t xml:space="preserve">Unordered List: </w:t>
-      </w:r>
-      <w:r>
-        <w:t>list-style-type: circle;</w:t>
-      </w:r>
-    </w:p>
-    <w:p/>
-    <w:p>
-      <w:r>
-        <w:t>Horizontal Rule:</w:t>
-      </w:r>
-    </w:p>
-    <w:p>
-      <w:pPr>
-        <w:pStyle w:val="ListParagraph"/>
-        <w:numPr>
-          <w:ilvl w:val="0"/>
-          <w:numId w:val="6"/>
-        </w:numPr>
-      </w:pPr>
-      <w:r>
-        <w:t xml:space="preserve">hr: </w:t>
-      </w:r>
-      <w:r>
-        <w:t xml:space="preserve"> height: 4px;  </w:t>
-      </w:r>
-    </w:p>
-    <w:p>
-      <w:pPr>
-        <w:pStyle w:val="ListParagraph"/>
-        <w:numPr>
-          <w:ilvl w:val="0"/>
-          <w:numId w:val="6"/>
-        </w:numPr>
-      </w:pPr>
-      <w:r>
-        <w:t xml:space="preserve">       background-color: </w:t>
+      </w:pPr>
+      <w:r>
+        <w:t xml:space="preserve">Footer link: </w:t>
       </w:r>
       <w:r>
         <w:t>#</w:t>
       </w:r>
       <w:r>
-        <w:t>CCA59D</w:t>
-      </w:r>
-      <w:r>
-        <w:t xml:space="preserve">;  </w:t>
-      </w:r>
-    </w:p>
-    <w:p/>
-    <w:p>
-      <w:r>
-        <w:t xml:space="preserve">Images: </w:t>
-      </w:r>
-    </w:p>
-    <w:p>
-      <w:pPr>
-        <w:pStyle w:val="ListParagraph"/>
-        <w:numPr>
-          <w:ilvl w:val="0"/>
-          <w:numId w:val="6"/>
-        </w:numPr>
-      </w:pPr>
-      <w:r>
-        <w:t>border-radius: 5px;</w:t>
-      </w:r>
-    </w:p>
-    <w:p>
-      <w:pPr>
-        <w:pStyle w:val="ListParagraph"/>
-        <w:numPr>
-          <w:ilvl w:val="0"/>
-          <w:numId w:val="6"/>
-        </w:numPr>
-      </w:pPr>
-      <w:r>
-        <w:t>border: 1px solid #ccc;</w:t>
-      </w:r>
-    </w:p>
-    <w:p>
-      <w:pPr>
-        <w:pStyle w:val="ListParagraph"/>
-        <w:numPr>
-          <w:ilvl w:val="0"/>
-          <w:numId w:val="6"/>
-        </w:numPr>
-      </w:pPr>
-      <w:r>
-        <w:t xml:space="preserve">box-shadow: 0 2px 4px </w:t>
-      </w:r>
-      <w:r>
-        <w:t>#0000001a</w:t>
+        <w:t>91ffd</w:t>
+      </w:r>
+      <w:r>
+        <w:t>4 -&gt; #</w:t>
+      </w:r>
+      <w:r>
+        <w:t>CCA49D</w:t>
       </w:r>
     </w:p>
     <w:p>

</xml_diff>